<commit_message>
tkinter home page started
</commit_message>
<xml_diff>
--- a/GUI Design/Pages to Design.docx
+++ b/GUI Design/Pages to Design.docx
@@ -100,6 +100,24 @@
         </w:rPr>
         <w:t xml:space="preserve"> Page</w:t>
       </w:r>
+      <w:r>
+        <w:rPr>
+          <w:lang w:val="en-US"/>
+        </w:rPr>
+        <w:t xml:space="preserve"> -&gt; Page asking if you want to view all listings or specific film</w:t>
+      </w:r>
+      <w:r>
+        <w:rPr>
+          <w:lang w:val="en-US"/>
+        </w:rPr>
+        <w:t xml:space="preserve"> listings</w:t>
+      </w:r>
+      <w:r>
+        <w:rPr>
+          <w:lang w:val="en-US"/>
+        </w:rPr>
+        <w:t>, if admin/manager cinema name can be given</w:t>
+      </w:r>
     </w:p>
     <w:p>
       <w:pPr>
@@ -113,7 +131,13 @@
         <w:rPr>
           <w:lang w:val="en-US"/>
         </w:rPr>
-        <w:t>View Film Listings Page</w:t>
+        <w:t>View Booking Staff Page</w:t>
+      </w:r>
+      <w:r>
+        <w:rPr>
+          <w:lang w:val="en-US"/>
+        </w:rPr>
+        <w:t xml:space="preserve"> (Add, Update, Remove)</w:t>
       </w:r>
     </w:p>
     <w:p>
@@ -128,7 +152,7 @@
         <w:rPr>
           <w:lang w:val="en-US"/>
         </w:rPr>
-        <w:t>View Booking Staff Page</w:t>
+        <w:t>View Admin Page</w:t>
       </w:r>
       <w:r>
         <w:rPr>
@@ -149,19 +173,13 @@
         <w:rPr>
           <w:lang w:val="en-US"/>
         </w:rPr>
-        <w:t>View Admin Page</w:t>
-      </w:r>
-      <w:r>
-        <w:rPr>
-          <w:lang w:val="en-US"/>
-        </w:rPr>
-        <w:t xml:space="preserve"> </w:t>
-      </w:r>
-      <w:r>
-        <w:rPr>
-          <w:lang w:val="en-US"/>
-        </w:rPr>
-        <w:t>(Add, Update, Remove)</w:t>
+        <w:t>View Cinema Page</w:t>
+      </w:r>
+      <w:r>
+        <w:rPr>
+          <w:lang w:val="en-US"/>
+        </w:rPr>
+        <w:t xml:space="preserve"> (Add, Update, Remove)</w:t>
       </w:r>
     </w:p>
     <w:p>
@@ -176,19 +194,7 @@
         <w:rPr>
           <w:lang w:val="en-US"/>
         </w:rPr>
-        <w:t>View Cinema Page</w:t>
-      </w:r>
-      <w:r>
-        <w:rPr>
-          <w:lang w:val="en-US"/>
-        </w:rPr>
-        <w:t xml:space="preserve"> </w:t>
-      </w:r>
-      <w:r>
-        <w:rPr>
-          <w:lang w:val="en-US"/>
-        </w:rPr>
-        <w:t>(Add, Update, Remove)</w:t>
+        <w:t>Generate Report Page</w:t>
       </w:r>
     </w:p>
     <w:p>
@@ -203,21 +209,6 @@
         <w:rPr>
           <w:lang w:val="en-US"/>
         </w:rPr>
-        <w:t>Generate Report Page</w:t>
-      </w:r>
-    </w:p>
-    <w:p>
-      <w:pPr>
-        <w:pStyle w:val="ListParagraph"/>
-        <w:numPr>
-          <w:ilvl w:val="0"/>
-          <w:numId w:val="1"/>
-        </w:numPr>
-      </w:pPr>
-      <w:r>
-        <w:rPr>
-          <w:lang w:val="en-US"/>
-        </w:rPr>
         <w:t>View Film Pag</w:t>
       </w:r>
       <w:r>
@@ -230,13 +221,7 @@
         <w:rPr>
           <w:lang w:val="en-US"/>
         </w:rPr>
-        <w:t xml:space="preserve"> </w:t>
-      </w:r>
-      <w:r>
-        <w:rPr>
-          <w:lang w:val="en-US"/>
-        </w:rPr>
-        <w:t>(Add, Update, Remove)</w:t>
+        <w:t xml:space="preserve"> (Add, Update, Remove)</w:t>
       </w:r>
     </w:p>
     <w:sectPr>

</xml_diff>

<commit_message>
Setup base file for all frames/pages to be input
</commit_message>
<xml_diff>
--- a/GUI Design/Pages to Design.docx
+++ b/GUI Design/Pages to Design.docx
@@ -14,8 +14,62 @@
         <w:rPr>
           <w:lang w:val="en-US"/>
         </w:rPr>
+        <w:t xml:space="preserve">Booking Staff </w:t>
+      </w:r>
+      <w:r>
+        <w:rPr>
+          <w:lang w:val="en-US"/>
+        </w:rPr>
         <w:t>Login Page</w:t>
       </w:r>
+      <w:r>
+        <w:rPr>
+          <w:lang w:val="en-US"/>
+        </w:rPr>
+        <w:t xml:space="preserve"> (STARTED)</w:t>
+      </w:r>
+    </w:p>
+    <w:p>
+      <w:pPr>
+        <w:pStyle w:val="ListParagraph"/>
+        <w:numPr>
+          <w:ilvl w:val="0"/>
+          <w:numId w:val="1"/>
+        </w:numPr>
+      </w:pPr>
+      <w:r>
+        <w:rPr>
+          <w:lang w:val="en-US"/>
+        </w:rPr>
+        <w:t>Manager Login Page</w:t>
+      </w:r>
+    </w:p>
+    <w:p>
+      <w:pPr>
+        <w:pStyle w:val="ListParagraph"/>
+        <w:numPr>
+          <w:ilvl w:val="0"/>
+          <w:numId w:val="1"/>
+        </w:numPr>
+      </w:pPr>
+      <w:r>
+        <w:rPr>
+          <w:lang w:val="en-US"/>
+        </w:rPr>
+        <w:t>Admin Login Page</w:t>
+      </w:r>
+    </w:p>
+    <w:p>
+      <w:pPr>
+        <w:pStyle w:val="ListParagraph"/>
+        <w:numPr>
+          <w:ilvl w:val="0"/>
+          <w:numId w:val="1"/>
+        </w:numPr>
+      </w:pPr>
+      <w:r>
+        <w:t>Select Login Type Page</w:t>
+      </w:r>
     </w:p>
     <w:p>
       <w:pPr>
@@ -30,6 +84,12 @@
           <w:lang w:val="en-US"/>
         </w:rPr>
         <w:t>Home Page</w:t>
+      </w:r>
+      <w:r>
+        <w:rPr>
+          <w:lang w:val="en-US"/>
+        </w:rPr>
+        <w:t xml:space="preserve"> (STARTED)</w:t>
       </w:r>
     </w:p>
     <w:p>

</xml_diff>

<commit_message>
View Booking Staff Page
</commit_message>
<xml_diff>
--- a/GUI Design/Pages to Design.docx
+++ b/GUI Design/Pages to Design.docx
@@ -43,6 +43,12 @@
         </w:rPr>
         <w:t>Manager Login Page</w:t>
       </w:r>
+      <w:r>
+        <w:rPr>
+          <w:lang w:val="en-US"/>
+        </w:rPr>
+        <w:t xml:space="preserve"> (STARTED)</w:t>
+      </w:r>
     </w:p>
     <w:p>
       <w:pPr>
@@ -57,6 +63,12 @@
           <w:lang w:val="en-US"/>
         </w:rPr>
         <w:t>Admin Login Page</w:t>
+      </w:r>
+      <w:r>
+        <w:rPr>
+          <w:lang w:val="en-US"/>
+        </w:rPr>
+        <w:t xml:space="preserve"> (STARTED)</w:t>
       </w:r>
     </w:p>
     <w:p>

</xml_diff>